<commit_message>
Reformatted HW for TA readability
</commit_message>
<xml_diff>
--- a/Homework_01_Erickson.docx
+++ b/Homework_01_Erickson.docx
@@ -79,9 +79,18 @@
     </w:p>
     <w:p>
       <w:pPr>
+        <w:spacing w:after="160"/>
+      </w:pPr>
+      <w:r>
+        <w:br w:type="page"/>
+      </w:r>
+    </w:p>
+    <w:p>
+      <w:pPr>
         <w:pStyle w:val="Text"/>
       </w:pPr>
       <w:r>
+        <w:lastRenderedPageBreak/>
         <w:t>2)</w:t>
       </w:r>
     </w:p>

</xml_diff>